<commit_message>
change Stage button text size
</commit_message>
<xml_diff>
--- a/Specifications/Rally Mapper Functional and Technical Specification.docx
+++ b/Specifications/Rally Mapper Functional and Technical Specification.docx
@@ -222,7 +222,7 @@
         </w:rPr>
       </w:r>
       <w:r>
-        <w:pict w14:anchorId="4F341070">
+        <w:pict w14:anchorId="50B85C1C">
           <v:rect id="Rectangle 13" o:spid="_x0000_s1032" style="width:451.3pt;height:.1pt;visibility:visible;mso-wrap-style:square;mso-left-percent:-10001;mso-top-percent:-10001;mso-position-horizontal:absolute;mso-position-horizontal-relative:char;mso-position-vertical:absolute;mso-position-vertical-relative:line;mso-left-percent:-10001;mso-top-percent:-10001;v-text-anchor:top" o:gfxdata="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" filled="f">
             <o:lock v:ext="edit" aspectratio="t"/>
             <w10:anchorlock/>
@@ -374,7 +374,6 @@
         <w:rPr>
           <w:rFonts w:eastAsia="Times New Roman"/>
         </w:rPr>
-        <w:lastRenderedPageBreak/>
         <w:t>Route Level Management</w:t>
       </w:r>
     </w:p>
@@ -406,6 +405,7 @@
         </w:numPr>
       </w:pPr>
       <w:r>
+        <w:lastRenderedPageBreak/>
         <w:t xml:space="preserve">Features: </w:t>
       </w:r>
     </w:p>
@@ -674,7 +674,7 @@
         </w:rPr>
       </w:r>
       <w:r>
-        <w:pict w14:anchorId="7DF69256">
+        <w:pict w14:anchorId="52F43819">
           <v:rect id="Rectangle 11" o:spid="_x0000_s1031" style="width:451.3pt;height:.1pt;visibility:visible;mso-wrap-style:square;mso-left-percent:-10001;mso-top-percent:-10001;mso-position-horizontal:absolute;mso-position-horizontal-relative:char;mso-position-vertical:absolute;mso-position-vertical-relative:line;mso-left-percent:-10001;mso-top-percent:-10001;v-text-anchor:top" o:gfxdata="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" filled="f">
             <o:lock v:ext="edit" aspectratio="t"/>
             <w10:anchorlock/>
@@ -736,55 +736,55 @@
     </w:p>
     <w:p>
       <w:r>
+        <w:t>Direction Corrections:</w:t>
+      </w:r>
+    </w:p>
+    <w:p>
+      <w:pPr>
+        <w:pStyle w:val="ListParagraph"/>
+        <w:numPr>
+          <w:ilvl w:val="0"/>
+          <w:numId w:val="6"/>
+        </w:numPr>
+      </w:pPr>
+      <w:r>
+        <w:t>"write" → "right"</w:t>
+      </w:r>
+    </w:p>
+    <w:p>
+      <w:pPr>
+        <w:pStyle w:val="ListParagraph"/>
+        <w:numPr>
+          <w:ilvl w:val="0"/>
+          <w:numId w:val="6"/>
+        </w:numPr>
+      </w:pPr>
+      <w:r>
+        <w:t>"wright" → "right"</w:t>
+      </w:r>
+    </w:p>
+    <w:p>
+      <w:pPr>
+        <w:pStyle w:val="ListParagraph"/>
+        <w:numPr>
+          <w:ilvl w:val="0"/>
+          <w:numId w:val="6"/>
+        </w:numPr>
+      </w:pPr>
+      <w:r>
+        <w:t>"rite" → "right"</w:t>
+      </w:r>
+    </w:p>
+    <w:p>
+      <w:pPr>
+        <w:pStyle w:val="ListParagraph"/>
+        <w:numPr>
+          <w:ilvl w:val="0"/>
+          <w:numId w:val="6"/>
+        </w:numPr>
+      </w:pPr>
+      <w:r>
         <w:lastRenderedPageBreak/>
-        <w:t>Direction Corrections:</w:t>
-      </w:r>
-    </w:p>
-    <w:p>
-      <w:pPr>
-        <w:pStyle w:val="ListParagraph"/>
-        <w:numPr>
-          <w:ilvl w:val="0"/>
-          <w:numId w:val="6"/>
-        </w:numPr>
-      </w:pPr>
-      <w:r>
-        <w:t>"write" → "right"</w:t>
-      </w:r>
-    </w:p>
-    <w:p>
-      <w:pPr>
-        <w:pStyle w:val="ListParagraph"/>
-        <w:numPr>
-          <w:ilvl w:val="0"/>
-          <w:numId w:val="6"/>
-        </w:numPr>
-      </w:pPr>
-      <w:r>
-        <w:t>"wright" → "right"</w:t>
-      </w:r>
-    </w:p>
-    <w:p>
-      <w:pPr>
-        <w:pStyle w:val="ListParagraph"/>
-        <w:numPr>
-          <w:ilvl w:val="0"/>
-          <w:numId w:val="6"/>
-        </w:numPr>
-      </w:pPr>
-      <w:r>
-        <w:t>"rite" → "right"</w:t>
-      </w:r>
-    </w:p>
-    <w:p>
-      <w:pPr>
-        <w:pStyle w:val="ListParagraph"/>
-        <w:numPr>
-          <w:ilvl w:val="0"/>
-          <w:numId w:val="6"/>
-        </w:numPr>
-      </w:pPr>
-      <w:r>
         <w:t>"lift" → "left"</w:t>
       </w:r>
     </w:p>
@@ -1136,26 +1136,26 @@
     </w:p>
     <w:p>
       <w:r>
+        <w:t>"</w:t>
+      </w:r>
+      <w:proofErr w:type="gramStart"/>
+      <w:r>
+        <w:t>followed</w:t>
+      </w:r>
+      <w:proofErr w:type="gramEnd"/>
+      <w:r>
+        <w:t xml:space="preserve"> by dangerous corner" → "→ danger corner"</w:t>
+      </w:r>
+    </w:p>
+    <w:p/>
+    <w:p>
+      <w:r>
+        <w:t xml:space="preserve">// Low speed example  </w:t>
+      </w:r>
+    </w:p>
+    <w:p>
+      <w:r>
         <w:lastRenderedPageBreak/>
-        <w:t>"</w:t>
-      </w:r>
-      <w:proofErr w:type="gramStart"/>
-      <w:r>
-        <w:t>followed</w:t>
-      </w:r>
-      <w:proofErr w:type="gramEnd"/>
-      <w:r>
-        <w:t xml:space="preserve"> by dangerous corner" → "→ danger corner"</w:t>
-      </w:r>
-    </w:p>
-    <w:p/>
-    <w:p>
-      <w:r>
-        <w:t xml:space="preserve">// Low speed example  </w:t>
-      </w:r>
-    </w:p>
-    <w:p>
-      <w:r>
         <w:t>"→" → "followed by"</w:t>
       </w:r>
     </w:p>
@@ -1608,7 +1608,6 @@
           <w:b/>
           <w:bCs/>
         </w:rPr>
-        <w:lastRenderedPageBreak/>
         <w:t>Multi-Type Maps:</w:t>
       </w:r>
       <w:r>
@@ -1645,6 +1644,7 @@
         <w:rPr>
           <w:rFonts w:eastAsia="Times New Roman"/>
         </w:rPr>
+        <w:lastRenderedPageBreak/>
         <w:t>Enhanced Tracking Visuali</w:t>
       </w:r>
       <w:r>
@@ -2008,31 +2008,31 @@
         <w:rPr>
           <w:rFonts w:eastAsia="Times New Roman"/>
         </w:rPr>
+        <w:t>Enhanced Export Capabilities</w:t>
+      </w:r>
+    </w:p>
+    <w:p>
+      <w:pPr>
+        <w:pStyle w:val="Heading3"/>
+        <w:rPr>
+          <w:rFonts w:eastAsia="Times New Roman"/>
+        </w:rPr>
+      </w:pPr>
+      <w:r>
+        <w:rPr>
+          <w:rFonts w:eastAsia="Times New Roman"/>
+        </w:rPr>
+        <w:t>Multiple Export Formats</w:t>
+      </w:r>
+    </w:p>
+    <w:p>
+      <w:r>
+        <w:t>1. Enhanced JSON Export</w:t>
+      </w:r>
+    </w:p>
+    <w:p>
+      <w:r>
         <w:lastRenderedPageBreak/>
-        <w:t>Enhanced Export Capabilities</w:t>
-      </w:r>
-    </w:p>
-    <w:p>
-      <w:pPr>
-        <w:pStyle w:val="Heading3"/>
-        <w:rPr>
-          <w:rFonts w:eastAsia="Times New Roman"/>
-        </w:rPr>
-      </w:pPr>
-      <w:r>
-        <w:rPr>
-          <w:rFonts w:eastAsia="Times New Roman"/>
-        </w:rPr>
-        <w:t>Multiple Export Formats</w:t>
-      </w:r>
-    </w:p>
-    <w:p>
-      <w:r>
-        <w:t>1. Enhanced JSON Export</w:t>
-      </w:r>
-    </w:p>
-    <w:p>
-      <w:r>
         <w:t>{</w:t>
       </w:r>
     </w:p>
@@ -2235,51 +2235,51 @@
     </w:p>
     <w:p>
       <w:r>
+        <w:t xml:space="preserve">        "</w:t>
+      </w:r>
+      <w:proofErr w:type="spellStart"/>
+      <w:r>
+        <w:t>rawTranscript</w:t>
+      </w:r>
+      <w:proofErr w:type="spellEnd"/>
+      <w:r>
+        <w:t>": "sharp lift turn",</w:t>
+      </w:r>
+    </w:p>
+    <w:p>
+      <w:r>
+        <w:t xml:space="preserve">        "</w:t>
+      </w:r>
+      <w:proofErr w:type="spellStart"/>
+      <w:r>
+        <w:t>processedText</w:t>
+      </w:r>
+      <w:proofErr w:type="spellEnd"/>
+      <w:r>
+        <w:t xml:space="preserve">": "sharp left turn", </w:t>
+      </w:r>
+    </w:p>
+    <w:p>
+      <w:r>
+        <w:t xml:space="preserve">        "</w:t>
+      </w:r>
+      <w:proofErr w:type="spellStart"/>
+      <w:r>
+        <w:t>speedContext</w:t>
+      </w:r>
+      <w:proofErr w:type="spellEnd"/>
+      <w:r>
+        <w:t>": "medium"</w:t>
+      </w:r>
+    </w:p>
+    <w:p>
+      <w:r>
+        <w:t xml:space="preserve">      }</w:t>
+      </w:r>
+    </w:p>
+    <w:p>
+      <w:r>
         <w:lastRenderedPageBreak/>
-        <w:t xml:space="preserve">        "</w:t>
-      </w:r>
-      <w:proofErr w:type="spellStart"/>
-      <w:r>
-        <w:t>rawTranscript</w:t>
-      </w:r>
-      <w:proofErr w:type="spellEnd"/>
-      <w:r>
-        <w:t>": "sharp lift turn",</w:t>
-      </w:r>
-    </w:p>
-    <w:p>
-      <w:r>
-        <w:t xml:space="preserve">        "</w:t>
-      </w:r>
-      <w:proofErr w:type="spellStart"/>
-      <w:r>
-        <w:t>processedText</w:t>
-      </w:r>
-      <w:proofErr w:type="spellEnd"/>
-      <w:r>
-        <w:t xml:space="preserve">": "sharp left turn", </w:t>
-      </w:r>
-    </w:p>
-    <w:p>
-      <w:r>
-        <w:t xml:space="preserve">        "</w:t>
-      </w:r>
-      <w:proofErr w:type="spellStart"/>
-      <w:r>
-        <w:t>speedContext</w:t>
-      </w:r>
-      <w:proofErr w:type="spellEnd"/>
-      <w:r>
-        <w:t>": "medium"</w:t>
-      </w:r>
-    </w:p>
-    <w:p>
-      <w:r>
-        <w:t xml:space="preserve">      }</w:t>
-      </w:r>
-    </w:p>
-    <w:p>
-      <w:r>
         <w:t xml:space="preserve">    }</w:t>
       </w:r>
     </w:p>
@@ -2557,7 +2557,6 @@
         </w:numPr>
       </w:pPr>
       <w:r>
-        <w:lastRenderedPageBreak/>
         <w:t>Waypoint numbering for easy reference</w:t>
       </w:r>
     </w:p>
@@ -2582,6 +2581,7 @@
         <w:rPr>
           <w:rFonts w:eastAsia="Times New Roman"/>
         </w:rPr>
+        <w:lastRenderedPageBreak/>
         <w:t>User Interface Enhancements</w:t>
       </w:r>
     </w:p>
@@ -3002,22 +3002,22 @@
         <w:rPr>
           <w:rFonts w:eastAsia="Times New Roman"/>
         </w:rPr>
+        <w:t>Technical Architecture Updates</w:t>
+      </w:r>
+    </w:p>
+    <w:p>
+      <w:r>
+        <w:t>Enhanced Data Management</w:t>
+      </w:r>
+    </w:p>
+    <w:p>
+      <w:r>
+        <w:t>Local Storage Strategy</w:t>
+      </w:r>
+    </w:p>
+    <w:p>
+      <w:r>
         <w:lastRenderedPageBreak/>
-        <w:t>Technical Architecture Updates</w:t>
-      </w:r>
-    </w:p>
-    <w:p>
-      <w:r>
-        <w:t>Enhanced Data Management</w:t>
-      </w:r>
-    </w:p>
-    <w:p>
-      <w:r>
-        <w:t>Local Storage Strategy</w:t>
-      </w:r>
-    </w:p>
-    <w:p>
-      <w:r>
         <w:t>// Hierarchical data structure</w:t>
       </w:r>
     </w:p>
@@ -3341,6 +3341,7 @@
     </w:p>
     <w:p>
       <w:r>
+        <w:lastRenderedPageBreak/>
         <w:t xml:space="preserve">  POSITION_UNAVAILABLE: "Move to open area or reload page", </w:t>
       </w:r>
     </w:p>
@@ -3637,7 +3638,6 @@
       <w:proofErr w:type="spellStart"/>
       <w:proofErr w:type="gramStart"/>
       <w:r>
-        <w:lastRenderedPageBreak/>
         <w:t>a.click</w:t>
       </w:r>
       <w:proofErr w:type="spellEnd"/>
@@ -3709,6 +3709,7 @@
     </w:p>
     <w:p>
       <w:r>
+        <w:lastRenderedPageBreak/>
         <w:t>Enhanced Export Formats</w:t>
       </w:r>
     </w:p>
@@ -3998,60 +3999,60 @@
     </w:p>
     <w:p>
       <w:r>
+        <w:t>Stage Management:</w:t>
+      </w:r>
+    </w:p>
+    <w:p>
+      <w:pPr>
+        <w:pStyle w:val="ListParagraph"/>
+        <w:numPr>
+          <w:ilvl w:val="0"/>
+          <w:numId w:val="34"/>
+        </w:numPr>
+      </w:pPr>
+      <w:r>
+        <w:t>"Stage Start" - Initiates new stage</w:t>
+      </w:r>
+    </w:p>
+    <w:p>
+      <w:pPr>
+        <w:pStyle w:val="ListParagraph"/>
+        <w:numPr>
+          <w:ilvl w:val="0"/>
+          <w:numId w:val="34"/>
+        </w:numPr>
+      </w:pPr>
+      <w:r>
+        <w:t>"Stage End" - Completes current stage</w:t>
+      </w:r>
+    </w:p>
+    <w:p>
+      <w:pPr>
+        <w:pStyle w:val="ListParagraph"/>
+        <w:numPr>
+          <w:ilvl w:val="0"/>
+          <w:numId w:val="34"/>
+        </w:numPr>
+      </w:pPr>
+      <w:r>
+        <w:t>"Undo" - Removes last waypoint</w:t>
+      </w:r>
+    </w:p>
+    <w:p>
+      <w:r>
+        <w:t>Context-Aware Processing:</w:t>
+      </w:r>
+    </w:p>
+    <w:p>
+      <w:pPr>
+        <w:pStyle w:val="ListParagraph"/>
+        <w:numPr>
+          <w:ilvl w:val="0"/>
+          <w:numId w:val="35"/>
+        </w:numPr>
+      </w:pPr>
+      <w:r>
         <w:lastRenderedPageBreak/>
-        <w:t>Stage Management:</w:t>
-      </w:r>
-    </w:p>
-    <w:p>
-      <w:pPr>
-        <w:pStyle w:val="ListParagraph"/>
-        <w:numPr>
-          <w:ilvl w:val="0"/>
-          <w:numId w:val="34"/>
-        </w:numPr>
-      </w:pPr>
-      <w:r>
-        <w:t>"Stage Start" - Initiates new stage</w:t>
-      </w:r>
-    </w:p>
-    <w:p>
-      <w:pPr>
-        <w:pStyle w:val="ListParagraph"/>
-        <w:numPr>
-          <w:ilvl w:val="0"/>
-          <w:numId w:val="34"/>
-        </w:numPr>
-      </w:pPr>
-      <w:r>
-        <w:t>"Stage End" - Completes current stage</w:t>
-      </w:r>
-    </w:p>
-    <w:p>
-      <w:pPr>
-        <w:pStyle w:val="ListParagraph"/>
-        <w:numPr>
-          <w:ilvl w:val="0"/>
-          <w:numId w:val="34"/>
-        </w:numPr>
-      </w:pPr>
-      <w:r>
-        <w:t>"Undo" - Removes last waypoint</w:t>
-      </w:r>
-    </w:p>
-    <w:p>
-      <w:r>
-        <w:t>Context-Aware Processing:</w:t>
-      </w:r>
-    </w:p>
-    <w:p>
-      <w:pPr>
-        <w:pStyle w:val="ListParagraph"/>
-        <w:numPr>
-          <w:ilvl w:val="0"/>
-          <w:numId w:val="35"/>
-        </w:numPr>
-      </w:pPr>
-      <w:r>
         <w:t>Pre-stage: Only stage management commands accepted</w:t>
       </w:r>
     </w:p>
@@ -4382,7 +4383,6 @@
     </w:p>
     <w:p>
       <w:r>
-        <w:lastRenderedPageBreak/>
         <w:t>};</w:t>
       </w:r>
     </w:p>
@@ -4407,6 +4407,7 @@
         <w:rPr>
           <w:rFonts w:eastAsia="Times New Roman"/>
         </w:rPr>
+        <w:lastRenderedPageBreak/>
         <w:t>Business Model Updates</w:t>
       </w:r>
     </w:p>
@@ -4794,39 +4795,39 @@
         </w:numPr>
       </w:pPr>
       <w:r>
+        <w:t>Custom branding options</w:t>
+      </w:r>
+    </w:p>
+    <w:p>
+      <w:pPr>
+        <w:pStyle w:val="ListParagraph"/>
+        <w:numPr>
+          <w:ilvl w:val="0"/>
+          <w:numId w:val="41"/>
+        </w:numPr>
+      </w:pPr>
+      <w:r>
+        <w:t>Live event monitoring</w:t>
+      </w:r>
+    </w:p>
+    <w:p>
+      <w:pPr>
+        <w:pStyle w:val="ListParagraph"/>
+        <w:numPr>
+          <w:ilvl w:val="0"/>
+          <w:numId w:val="41"/>
+        </w:numPr>
+      </w:pPr>
+      <w:r>
+        <w:t>Professional services included</w:t>
+      </w:r>
+    </w:p>
+    <w:p>
+      <w:r>
+        <w:rPr>
+          <w:noProof/>
+        </w:rPr>
         <w:lastRenderedPageBreak/>
-        <w:t>Custom branding options</w:t>
-      </w:r>
-    </w:p>
-    <w:p>
-      <w:pPr>
-        <w:pStyle w:val="ListParagraph"/>
-        <w:numPr>
-          <w:ilvl w:val="0"/>
-          <w:numId w:val="41"/>
-        </w:numPr>
-      </w:pPr>
-      <w:r>
-        <w:t>Live event monitoring</w:t>
-      </w:r>
-    </w:p>
-    <w:p>
-      <w:pPr>
-        <w:pStyle w:val="ListParagraph"/>
-        <w:numPr>
-          <w:ilvl w:val="0"/>
-          <w:numId w:val="41"/>
-        </w:numPr>
-      </w:pPr>
-      <w:r>
-        <w:t>Professional services included</w:t>
-      </w:r>
-    </w:p>
-    <w:p>
-      <w:r>
-        <w:rPr>
-          <w:noProof/>
-        </w:rPr>
         <w:pict w14:anchorId="1D81EBC7">
           <v:rect id="_x0000_i1030" alt="" style="width:451.3pt;height:.05pt;mso-width-percent:0;mso-height-percent:0;mso-width-percent:0;mso-height-percent:0" o:hralign="center" o:hrstd="t" o:hr="t" fillcolor="#a0a0a0" stroked="f"/>
         </w:pict>
@@ -5389,7 +5390,6 @@
     </w:p>
     <w:p>
       <w:r>
-        <w:lastRenderedPageBreak/>
         <w:t>};</w:t>
       </w:r>
     </w:p>
@@ -5407,6 +5407,7 @@
       <w:proofErr w:type="spellStart"/>
       <w:proofErr w:type="gramStart"/>
       <w:r>
+        <w:lastRenderedPageBreak/>
         <w:t>useEffect</w:t>
       </w:r>
       <w:proofErr w:type="spellEnd"/>
@@ -5728,7 +5729,6 @@
     </w:p>
     <w:p>
       <w:r>
-        <w:lastRenderedPageBreak/>
         <w:t xml:space="preserve">  if </w:t>
       </w:r>
       <w:proofErr w:type="gramStart"/>
@@ -5775,6 +5775,7 @@
     </w:p>
     <w:p>
       <w:r>
+        <w:lastRenderedPageBreak/>
         <w:t xml:space="preserve">  if (</w:t>
       </w:r>
       <w:proofErr w:type="spellStart"/>
@@ -6185,7 +6186,7 @@
         </w:rPr>
       </w:r>
       <w:r>
-        <w:pict w14:anchorId="7B6DB2E6">
+        <w:pict w14:anchorId="7BC05B60">
           <v:rect id="Rectangle 9" o:spid="_x0000_s1030" style="width:451.3pt;height:.1pt;visibility:visible;mso-wrap-style:square;mso-left-percent:-10001;mso-top-percent:-10001;mso-position-horizontal:absolute;mso-position-horizontal-relative:char;mso-position-vertical:absolute;mso-position-vertical-relative:line;mso-left-percent:-10001;mso-top-percent:-10001;v-text-anchor:top" o:gfxdata="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" filled="f">
             <o:lock v:ext="edit" aspectratio="t"/>
             <w10:anchorlock/>
@@ -6204,54 +6205,54 @@
         <w:rPr>
           <w:rFonts w:eastAsia="Times New Roman"/>
         </w:rPr>
+        <w:t>Deployment and Infrastructure</w:t>
+      </w:r>
+    </w:p>
+    <w:p>
+      <w:pPr>
+        <w:pStyle w:val="Heading3"/>
+        <w:rPr>
+          <w:rFonts w:eastAsia="Times New Roman"/>
+        </w:rPr>
+      </w:pPr>
+      <w:r>
+        <w:rPr>
+          <w:rFonts w:eastAsia="Times New Roman"/>
+        </w:rPr>
+        <w:t>Enhanced PWA Features</w:t>
+      </w:r>
+    </w:p>
+    <w:p>
+      <w:r>
+        <w:t>Service Worker Enhancements</w:t>
+      </w:r>
+    </w:p>
+    <w:p>
+      <w:r>
+        <w:t>// Advanced caching strategy for offline rally use</w:t>
+      </w:r>
+    </w:p>
+    <w:p>
+      <w:r>
+        <w:t>const CACHE_STRATEGY = {</w:t>
+      </w:r>
+    </w:p>
+    <w:p>
+      <w:r>
+        <w:t xml:space="preserve">  maps: 'cache-first</w:t>
+      </w:r>
+      <w:proofErr w:type="gramStart"/>
+      <w:r>
+        <w:t xml:space="preserve">',   </w:t>
+      </w:r>
+      <w:proofErr w:type="gramEnd"/>
+      <w:r>
+        <w:t xml:space="preserve">     // Google Maps tiles</w:t>
+      </w:r>
+    </w:p>
+    <w:p>
+      <w:r>
         <w:lastRenderedPageBreak/>
-        <w:t>Deployment and Infrastructure</w:t>
-      </w:r>
-    </w:p>
-    <w:p>
-      <w:pPr>
-        <w:pStyle w:val="Heading3"/>
-        <w:rPr>
-          <w:rFonts w:eastAsia="Times New Roman"/>
-        </w:rPr>
-      </w:pPr>
-      <w:r>
-        <w:rPr>
-          <w:rFonts w:eastAsia="Times New Roman"/>
-        </w:rPr>
-        <w:t>Enhanced PWA Features</w:t>
-      </w:r>
-    </w:p>
-    <w:p>
-      <w:r>
-        <w:t>Service Worker Enhancements</w:t>
-      </w:r>
-    </w:p>
-    <w:p>
-      <w:r>
-        <w:t>// Advanced caching strategy for offline rally use</w:t>
-      </w:r>
-    </w:p>
-    <w:p>
-      <w:r>
-        <w:t>const CACHE_STRATEGY = {</w:t>
-      </w:r>
-    </w:p>
-    <w:p>
-      <w:r>
-        <w:t xml:space="preserve">  maps: 'cache-first</w:t>
-      </w:r>
-      <w:proofErr w:type="gramStart"/>
-      <w:r>
-        <w:t xml:space="preserve">',   </w:t>
-      </w:r>
-      <w:proofErr w:type="gramEnd"/>
-      <w:r>
-        <w:t xml:space="preserve">     // Google Maps tiles</w:t>
-      </w:r>
-    </w:p>
-    <w:p>
-      <w:r>
         <w:t xml:space="preserve">  voice: 'network-first</w:t>
       </w:r>
       <w:proofErr w:type="gramStart"/>
@@ -6620,7 +6621,6 @@
           <w:b/>
           <w:bCs/>
         </w:rPr>
-        <w:lastRenderedPageBreak/>
         <w:t>Battery Management:</w:t>
       </w:r>
       <w:r>
@@ -6634,7 +6634,7 @@
         </w:rPr>
       </w:r>
       <w:r>
-        <w:pict w14:anchorId="30487F28">
+        <w:pict w14:anchorId="64393E03">
           <v:rect id="Rectangle 7" o:spid="_x0000_s1029" style="width:451.3pt;height:.1pt;visibility:visible;mso-wrap-style:square;mso-left-percent:-10001;mso-top-percent:-10001;mso-position-horizontal:absolute;mso-position-horizontal-relative:char;mso-position-vertical:absolute;mso-position-vertical-relative:line;mso-left-percent:-10001;mso-top-percent:-10001;v-text-anchor:top" o:gfxdata="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" filled="f">
             <o:lock v:ext="edit" aspectratio="t"/>
             <w10:anchorlock/>
@@ -6739,6 +6739,7 @@
     </w:p>
     <w:p>
       <w:r>
+        <w:lastRenderedPageBreak/>
         <w:t>Phase 2: AI-Powered Features (Q1 2026)</w:t>
       </w:r>
     </w:p>
@@ -6906,7 +6907,7 @@
         </w:rPr>
       </w:r>
       <w:r>
-        <w:pict w14:anchorId="528B97E1">
+        <w:pict w14:anchorId="07638716">
           <v:rect id="Rectangle 5" o:spid="_x0000_s1028" style="width:451.3pt;height:.1pt;visibility:visible;mso-wrap-style:square;mso-left-percent:-10001;mso-top-percent:-10001;mso-position-horizontal:absolute;mso-position-horizontal-relative:char;mso-position-vertical:absolute;mso-position-vertical-relative:line;mso-left-percent:-10001;mso-top-percent:-10001;v-text-anchor:top" o:gfxdata="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" filled="f">
             <o:lock v:ext="edit" aspectratio="t"/>
             <w10:anchorlock/>
@@ -7083,108 +7084,108 @@
     </w:p>
     <w:p>
       <w:r>
+        <w:t>Year 2 (Growth) - $2,850,000</w:t>
+      </w:r>
+    </w:p>
+    <w:p>
+      <w:pPr>
+        <w:pStyle w:val="ListParagraph"/>
+        <w:numPr>
+          <w:ilvl w:val="0"/>
+          <w:numId w:val="50"/>
+        </w:numPr>
+      </w:pPr>
+      <w:r>
+        <w:t>800 Individual subscriptions: $374,400</w:t>
+      </w:r>
+    </w:p>
+    <w:p>
+      <w:pPr>
+        <w:pStyle w:val="ListParagraph"/>
+        <w:numPr>
+          <w:ilvl w:val="0"/>
+          <w:numId w:val="50"/>
+        </w:numPr>
+      </w:pPr>
+      <w:r>
+        <w:t>120 Team licenses: $1,857,600</w:t>
+      </w:r>
+    </w:p>
+    <w:p>
+      <w:pPr>
+        <w:pStyle w:val="ListParagraph"/>
+        <w:numPr>
+          <w:ilvl w:val="0"/>
+          <w:numId w:val="50"/>
+        </w:numPr>
+      </w:pPr>
+      <w:r>
+        <w:t>15 Enterprise licenses: $718,200</w:t>
+      </w:r>
+    </w:p>
+    <w:p>
+      <w:pPr>
+        <w:pStyle w:val="ListParagraph"/>
+        <w:numPr>
+          <w:ilvl w:val="0"/>
+          <w:numId w:val="50"/>
+        </w:numPr>
+      </w:pPr>
+      <w:r>
+        <w:t>Expanded services: $200,000</w:t>
+      </w:r>
+    </w:p>
+    <w:p>
+      <w:r>
+        <w:t>Year 3 (Scale) - $6,200,000</w:t>
+      </w:r>
+    </w:p>
+    <w:p>
+      <w:pPr>
+        <w:pStyle w:val="ListParagraph"/>
+        <w:numPr>
+          <w:ilvl w:val="0"/>
+          <w:numId w:val="51"/>
+        </w:numPr>
+      </w:pPr>
+      <w:r>
+        <w:t>1,500 Individual subscriptions: $702,000</w:t>
+      </w:r>
+    </w:p>
+    <w:p>
+      <w:pPr>
+        <w:pStyle w:val="ListParagraph"/>
+        <w:numPr>
+          <w:ilvl w:val="0"/>
+          <w:numId w:val="51"/>
+        </w:numPr>
+      </w:pPr>
+      <w:r>
+        <w:t>250 Team licenses: $3,870,000</w:t>
+      </w:r>
+    </w:p>
+    <w:p>
+      <w:pPr>
+        <w:pStyle w:val="ListParagraph"/>
+        <w:numPr>
+          <w:ilvl w:val="0"/>
+          <w:numId w:val="51"/>
+        </w:numPr>
+      </w:pPr>
+      <w:r>
+        <w:t>40 Enterprise licenses: $1,914,000</w:t>
+      </w:r>
+    </w:p>
+    <w:p>
+      <w:pPr>
+        <w:pStyle w:val="ListParagraph"/>
+        <w:numPr>
+          <w:ilvl w:val="0"/>
+          <w:numId w:val="51"/>
+        </w:numPr>
+      </w:pPr>
+      <w:r>
         <w:lastRenderedPageBreak/>
-        <w:t>Year 2 (Growth) - $2,850,000</w:t>
-      </w:r>
-    </w:p>
-    <w:p>
-      <w:pPr>
-        <w:pStyle w:val="ListParagraph"/>
-        <w:numPr>
-          <w:ilvl w:val="0"/>
-          <w:numId w:val="50"/>
-        </w:numPr>
-      </w:pPr>
-      <w:r>
-        <w:t>800 Individual subscriptions: $374,400</w:t>
-      </w:r>
-    </w:p>
-    <w:p>
-      <w:pPr>
-        <w:pStyle w:val="ListParagraph"/>
-        <w:numPr>
-          <w:ilvl w:val="0"/>
-          <w:numId w:val="50"/>
-        </w:numPr>
-      </w:pPr>
-      <w:r>
-        <w:t>120 Team licenses: $1,857,600</w:t>
-      </w:r>
-    </w:p>
-    <w:p>
-      <w:pPr>
-        <w:pStyle w:val="ListParagraph"/>
-        <w:numPr>
-          <w:ilvl w:val="0"/>
-          <w:numId w:val="50"/>
-        </w:numPr>
-      </w:pPr>
-      <w:r>
-        <w:t>15 Enterprise licenses: $718,200</w:t>
-      </w:r>
-    </w:p>
-    <w:p>
-      <w:pPr>
-        <w:pStyle w:val="ListParagraph"/>
-        <w:numPr>
-          <w:ilvl w:val="0"/>
-          <w:numId w:val="50"/>
-        </w:numPr>
-      </w:pPr>
-      <w:r>
-        <w:t>Expanded services: $200,000</w:t>
-      </w:r>
-    </w:p>
-    <w:p>
-      <w:r>
-        <w:t>Year 3 (Scale) - $6,200,000</w:t>
-      </w:r>
-    </w:p>
-    <w:p>
-      <w:pPr>
-        <w:pStyle w:val="ListParagraph"/>
-        <w:numPr>
-          <w:ilvl w:val="0"/>
-          <w:numId w:val="51"/>
-        </w:numPr>
-      </w:pPr>
-      <w:r>
-        <w:t>1,500 Individual subscriptions: $702,000</w:t>
-      </w:r>
-    </w:p>
-    <w:p>
-      <w:pPr>
-        <w:pStyle w:val="ListParagraph"/>
-        <w:numPr>
-          <w:ilvl w:val="0"/>
-          <w:numId w:val="51"/>
-        </w:numPr>
-      </w:pPr>
-      <w:r>
-        <w:t>250 Team licenses: $3,870,000</w:t>
-      </w:r>
-    </w:p>
-    <w:p>
-      <w:pPr>
-        <w:pStyle w:val="ListParagraph"/>
-        <w:numPr>
-          <w:ilvl w:val="0"/>
-          <w:numId w:val="51"/>
-        </w:numPr>
-      </w:pPr>
-      <w:r>
-        <w:t>40 Enterprise licenses: $1,914,000</w:t>
-      </w:r>
-    </w:p>
-    <w:p>
-      <w:pPr>
-        <w:pStyle w:val="ListParagraph"/>
-        <w:numPr>
-          <w:ilvl w:val="0"/>
-          <w:numId w:val="51"/>
-        </w:numPr>
-      </w:pPr>
-      <w:r>
         <w:t>Enterprise &amp; API revenue: $1,000,000</w:t>
       </w:r>
     </w:p>
@@ -7195,7 +7196,7 @@
         </w:rPr>
       </w:r>
       <w:r>
-        <w:pict w14:anchorId="72B80284">
+        <w:pict w14:anchorId="673D01C3">
           <v:rect id="Rectangle 3" o:spid="_x0000_s1027" style="width:451.3pt;height:.1pt;visibility:visible;mso-wrap-style:square;mso-left-percent:-10001;mso-top-percent:-10001;mso-position-horizontal:absolute;mso-position-horizontal-relative:char;mso-position-vertical:absolute;mso-position-vertical-relative:line;mso-left-percent:-10001;mso-top-percent:-10001;v-text-anchor:top" o:gfxdata="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" filled="f">
             <o:lock v:ext="edit" aspectratio="t"/>
             <w10:anchorlock/>
@@ -7308,7 +7309,7 @@
         </w:rPr>
       </w:r>
       <w:r>
-        <w:pict w14:anchorId="07F9A281">
+        <w:pict w14:anchorId="300EE645">
           <v:rect id="Rectangle 1" o:spid="_x0000_s1026" style="width:451.3pt;height:.1pt;visibility:visible;mso-wrap-style:square;mso-left-percent:-10001;mso-top-percent:-10001;mso-position-horizontal:absolute;mso-position-horizontal-relative:char;mso-position-vertical:absolute;mso-position-vertical-relative:line;mso-left-percent:-10001;mso-top-percent:-10001;v-text-anchor:top" o:gfxdata="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" filled="f">
             <o:lock v:ext="edit" aspectratio="t"/>
             <w10:anchorlock/>
@@ -7432,12 +7433,7 @@
     </w:p>
     <w:p/>
     <w:sectPr>
-      <w:headerReference w:type="even" r:id="rId7"/>
-      <w:headerReference w:type="default" r:id="rId8"/>
-      <w:footerReference w:type="even" r:id="rId9"/>
-      <w:footerReference w:type="default" r:id="rId10"/>
-      <w:headerReference w:type="first" r:id="rId11"/>
-      <w:footerReference w:type="first" r:id="rId12"/>
+      <w:headerReference w:type="default" r:id="rId7"/>
       <w:pgSz w:w="11906" w:h="16838"/>
       <w:pgMar w:top="1440" w:right="1440" w:bottom="1440" w:left="1440" w:header="708" w:footer="708" w:gutter="0"/>
       <w:cols w:space="708"/>
@@ -7472,36 +7468,6 @@
 </w:endnotes>
 </file>
 
-<file path=word/footer1.xml><?xml version="1.0" encoding="utf-8"?>
-<w:ftr xmlns:wpc="http://schemas.microsoft.com/office/word/2010/wordprocessingCanvas" xmlns:cx="http://schemas.microsoft.com/office/drawing/2014/chartex" xmlns:cx1="http://schemas.microsoft.com/office/drawing/2015/9/8/chartex" xmlns:cx2="http://schemas.microsoft.com/office/drawing/2015/10/21/chartex" xmlns:cx3="http://schemas.microsoft.com/office/drawing/2016/5/9/chartex" xmlns:cx4="http://schemas.microsoft.com/office/drawing/2016/5/10/chartex" xmlns:cx5="http://schemas.microsoft.com/office/drawing/2016/5/11/chartex" xmlns:cx6="http://schemas.microsoft.com/office/drawing/2016/5/12/chartex" xmlns:cx7="http://schemas.microsoft.com/office/drawing/2016/5/13/chartex" xmlns:cx8="http://schemas.microsoft.com/office/drawing/2016/5/14/chartex" xmlns:mc="http://schemas.openxmlformats.org/markup-compatibility/2006" xmlns:aink="http://schemas.microsoft.com/office/drawing/2016/ink" xmlns:am3d="http://schemas.microsoft.com/office/drawing/2017/model3d" xmlns:o="urn:schemas-microsoft-com:office:office" xmlns:oel="http://schemas.microsoft.com/office/2019/extlst" xmlns:r="http://schemas.openxmlformats.org/officeDocument/2006/relationships" xmlns:m="http://schemas.openxmlformats.org/officeDocument/2006/math" xmlns:v="urn:schemas-microsoft-com:vml" xmlns:wp14="http://schemas.microsoft.com/office/word/2010/wordprocessingDrawing" xmlns:wp="http://schemas.openxmlformats.org/drawingml/2006/wordprocessingDrawing" xmlns:w10="urn:schemas-microsoft-com:office:word" xmlns:w="http://schemas.openxmlformats.org/wordprocessingml/2006/main" xmlns:w14="http://schemas.microsoft.com/office/word/2010/wordml" xmlns:w15="http://schemas.microsoft.com/office/word/2012/wordml" xmlns:w16cex="http://schemas.microsoft.com/office/word/2018/wordml/cex" xmlns:w16cid="http://schemas.microsoft.com/office/word/2016/wordml/cid" xmlns:w16="http://schemas.microsoft.com/office/word/2018/wordml" xmlns:w16du="http://schemas.microsoft.com/office/word/2023/wordml/word16du" xmlns:w16sdtdh="http://schemas.microsoft.com/office/word/2020/wordml/sdtdatahash" xmlns:w16sdtfl="http://schemas.microsoft.com/office/word/2024/wordml/sdtformatlock" xmlns:w16se="http://schemas.microsoft.com/office/word/2015/wordml/symex" xmlns:wpg="http://schemas.microsoft.com/office/word/2010/wordprocessingGroup" xmlns:wpi="http://schemas.microsoft.com/office/word/2010/wordprocessingInk" xmlns:wne="http://schemas.microsoft.com/office/word/2006/wordml" xmlns:wps="http://schemas.microsoft.com/office/word/2010/wordprocessingShape" mc:Ignorable="w14 w15 w16se w16cid w16 w16cex w16sdtdh w16sdtfl w16du wp14">
-  <w:p>
-    <w:pPr>
-      <w:pStyle w:val="Footer"/>
-    </w:pPr>
-  </w:p>
-</w:ftr>
-</file>
-
-<file path=word/footer2.xml><?xml version="1.0" encoding="utf-8"?>
-<w:ftr xmlns:wpc="http://schemas.microsoft.com/office/word/2010/wordprocessingCanvas" xmlns:cx="http://schemas.microsoft.com/office/drawing/2014/chartex" xmlns:cx1="http://schemas.microsoft.com/office/drawing/2015/9/8/chartex" xmlns:cx2="http://schemas.microsoft.com/office/drawing/2015/10/21/chartex" xmlns:cx3="http://schemas.microsoft.com/office/drawing/2016/5/9/chartex" xmlns:cx4="http://schemas.microsoft.com/office/drawing/2016/5/10/chartex" xmlns:cx5="http://schemas.microsoft.com/office/drawing/2016/5/11/chartex" xmlns:cx6="http://schemas.microsoft.com/office/drawing/2016/5/12/chartex" xmlns:cx7="http://schemas.microsoft.com/office/drawing/2016/5/13/chartex" xmlns:cx8="http://schemas.microsoft.com/office/drawing/2016/5/14/chartex" xmlns:mc="http://schemas.openxmlformats.org/markup-compatibility/2006" xmlns:aink="http://schemas.microsoft.com/office/drawing/2016/ink" xmlns:am3d="http://schemas.microsoft.com/office/drawing/2017/model3d" xmlns:o="urn:schemas-microsoft-com:office:office" xmlns:oel="http://schemas.microsoft.com/office/2019/extlst" xmlns:r="http://schemas.openxmlformats.org/officeDocument/2006/relationships" xmlns:m="http://schemas.openxmlformats.org/officeDocument/2006/math" xmlns:v="urn:schemas-microsoft-com:vml" xmlns:wp14="http://schemas.microsoft.com/office/word/2010/wordprocessingDrawing" xmlns:wp="http://schemas.openxmlformats.org/drawingml/2006/wordprocessingDrawing" xmlns:w10="urn:schemas-microsoft-com:office:word" xmlns:w="http://schemas.openxmlformats.org/wordprocessingml/2006/main" xmlns:w14="http://schemas.microsoft.com/office/word/2010/wordml" xmlns:w15="http://schemas.microsoft.com/office/word/2012/wordml" xmlns:w16cex="http://schemas.microsoft.com/office/word/2018/wordml/cex" xmlns:w16cid="http://schemas.microsoft.com/office/word/2016/wordml/cid" xmlns:w16="http://schemas.microsoft.com/office/word/2018/wordml" xmlns:w16du="http://schemas.microsoft.com/office/word/2023/wordml/word16du" xmlns:w16sdtdh="http://schemas.microsoft.com/office/word/2020/wordml/sdtdatahash" xmlns:w16sdtfl="http://schemas.microsoft.com/office/word/2024/wordml/sdtformatlock" xmlns:w16se="http://schemas.microsoft.com/office/word/2015/wordml/symex" xmlns:wpg="http://schemas.microsoft.com/office/word/2010/wordprocessingGroup" xmlns:wpi="http://schemas.microsoft.com/office/word/2010/wordprocessingInk" xmlns:wne="http://schemas.microsoft.com/office/word/2006/wordml" xmlns:wps="http://schemas.microsoft.com/office/word/2010/wordprocessingShape" mc:Ignorable="w14 w15 w16se w16cid w16 w16cex w16sdtdh w16sdtfl w16du wp14">
-  <w:p>
-    <w:pPr>
-      <w:pStyle w:val="Footer"/>
-    </w:pPr>
-  </w:p>
-</w:ftr>
-</file>
-
-<file path=word/footer3.xml><?xml version="1.0" encoding="utf-8"?>
-<w:ftr xmlns:wpc="http://schemas.microsoft.com/office/word/2010/wordprocessingCanvas" xmlns:cx="http://schemas.microsoft.com/office/drawing/2014/chartex" xmlns:cx1="http://schemas.microsoft.com/office/drawing/2015/9/8/chartex" xmlns:cx2="http://schemas.microsoft.com/office/drawing/2015/10/21/chartex" xmlns:cx3="http://schemas.microsoft.com/office/drawing/2016/5/9/chartex" xmlns:cx4="http://schemas.microsoft.com/office/drawing/2016/5/10/chartex" xmlns:cx5="http://schemas.microsoft.com/office/drawing/2016/5/11/chartex" xmlns:cx6="http://schemas.microsoft.com/office/drawing/2016/5/12/chartex" xmlns:cx7="http://schemas.microsoft.com/office/drawing/2016/5/13/chartex" xmlns:cx8="http://schemas.microsoft.com/office/drawing/2016/5/14/chartex" xmlns:mc="http://schemas.openxmlformats.org/markup-compatibility/2006" xmlns:aink="http://schemas.microsoft.com/office/drawing/2016/ink" xmlns:am3d="http://schemas.microsoft.com/office/drawing/2017/model3d" xmlns:o="urn:schemas-microsoft-com:office:office" xmlns:oel="http://schemas.microsoft.com/office/2019/extlst" xmlns:r="http://schemas.openxmlformats.org/officeDocument/2006/relationships" xmlns:m="http://schemas.openxmlformats.org/officeDocument/2006/math" xmlns:v="urn:schemas-microsoft-com:vml" xmlns:wp14="http://schemas.microsoft.com/office/word/2010/wordprocessingDrawing" xmlns:wp="http://schemas.openxmlformats.org/drawingml/2006/wordprocessingDrawing" xmlns:w10="urn:schemas-microsoft-com:office:word" xmlns:w="http://schemas.openxmlformats.org/wordprocessingml/2006/main" xmlns:w14="http://schemas.microsoft.com/office/word/2010/wordml" xmlns:w15="http://schemas.microsoft.com/office/word/2012/wordml" xmlns:w16cex="http://schemas.microsoft.com/office/word/2018/wordml/cex" xmlns:w16cid="http://schemas.microsoft.com/office/word/2016/wordml/cid" xmlns:w16="http://schemas.microsoft.com/office/word/2018/wordml" xmlns:w16du="http://schemas.microsoft.com/office/word/2023/wordml/word16du" xmlns:w16sdtdh="http://schemas.microsoft.com/office/word/2020/wordml/sdtdatahash" xmlns:w16sdtfl="http://schemas.microsoft.com/office/word/2024/wordml/sdtformatlock" xmlns:w16se="http://schemas.microsoft.com/office/word/2015/wordml/symex" xmlns:wpg="http://schemas.microsoft.com/office/word/2010/wordprocessingGroup" xmlns:wpi="http://schemas.microsoft.com/office/word/2010/wordprocessingInk" xmlns:wne="http://schemas.microsoft.com/office/word/2006/wordml" xmlns:wps="http://schemas.microsoft.com/office/word/2010/wordprocessingShape" mc:Ignorable="w14 w15 w16se w16cid w16 w16cex w16sdtdh w16sdtfl w16du wp14">
-  <w:p>
-    <w:pPr>
-      <w:pStyle w:val="Footer"/>
-    </w:pPr>
-  </w:p>
-</w:ftr>
-</file>
-
 <file path=word/footnotes.xml><?xml version="1.0" encoding="utf-8"?>
 <w:footnotes xmlns:wpc="http://schemas.microsoft.com/office/word/2010/wordprocessingCanvas" xmlns:cx="http://schemas.microsoft.com/office/drawing/2014/chartex" xmlns:cx1="http://schemas.microsoft.com/office/drawing/2015/9/8/chartex" xmlns:cx2="http://schemas.microsoft.com/office/drawing/2015/10/21/chartex" xmlns:cx3="http://schemas.microsoft.com/office/drawing/2016/5/9/chartex" xmlns:cx4="http://schemas.microsoft.com/office/drawing/2016/5/10/chartex" xmlns:cx5="http://schemas.microsoft.com/office/drawing/2016/5/11/chartex" xmlns:cx6="http://schemas.microsoft.com/office/drawing/2016/5/12/chartex" xmlns:cx7="http://schemas.microsoft.com/office/drawing/2016/5/13/chartex" xmlns:cx8="http://schemas.microsoft.com/office/drawing/2016/5/14/chartex" xmlns:mc="http://schemas.openxmlformats.org/markup-compatibility/2006" xmlns:aink="http://schemas.microsoft.com/office/drawing/2016/ink" xmlns:am3d="http://schemas.microsoft.com/office/drawing/2017/model3d" xmlns:o="urn:schemas-microsoft-com:office:office" xmlns:oel="http://schemas.microsoft.com/office/2019/extlst" xmlns:r="http://schemas.openxmlformats.org/officeDocument/2006/relationships" xmlns:m="http://schemas.openxmlformats.org/officeDocument/2006/math" xmlns:v="urn:schemas-microsoft-com:vml" xmlns:wp14="http://schemas.microsoft.com/office/word/2010/wordprocessingDrawing" xmlns:wp="http://schemas.openxmlformats.org/drawingml/2006/wordprocessingDrawing" xmlns:w10="urn:schemas-microsoft-com:office:word" xmlns:w="http://schemas.openxmlformats.org/wordprocessingml/2006/main" xmlns:w14="http://schemas.microsoft.com/office/word/2010/wordml" xmlns:w15="http://schemas.microsoft.com/office/word/2012/wordml" xmlns:w16cex="http://schemas.microsoft.com/office/word/2018/wordml/cex" xmlns:w16cid="http://schemas.microsoft.com/office/word/2016/wordml/cid" xmlns:w16="http://schemas.microsoft.com/office/word/2018/wordml" xmlns:w16du="http://schemas.microsoft.com/office/word/2023/wordml/word16du" xmlns:w16sdtdh="http://schemas.microsoft.com/office/word/2020/wordml/sdtdatahash" xmlns:w16sdtfl="http://schemas.microsoft.com/office/word/2024/wordml/sdtformatlock" xmlns:w16se="http://schemas.microsoft.com/office/word/2015/wordml/symex" xmlns:wpg="http://schemas.microsoft.com/office/word/2010/wordprocessingGroup" xmlns:wpi="http://schemas.microsoft.com/office/word/2010/wordprocessingInk" xmlns:wne="http://schemas.microsoft.com/office/word/2006/wordml" xmlns:wps="http://schemas.microsoft.com/office/word/2010/wordprocessingShape" mc:Ignorable="w14 w15 w16se w16cid w16 w16cex w16sdtdh w16sdtfl w16du wp14">
   <w:footnote w:type="separator" w:id="-1">
@@ -7528,16 +7494,6 @@
 </file>
 
 <file path=word/header1.xml><?xml version="1.0" encoding="utf-8"?>
-<w:hdr xmlns:wpc="http://schemas.microsoft.com/office/word/2010/wordprocessingCanvas" xmlns:cx="http://schemas.microsoft.com/office/drawing/2014/chartex" xmlns:cx1="http://schemas.microsoft.com/office/drawing/2015/9/8/chartex" xmlns:cx2="http://schemas.microsoft.com/office/drawing/2015/10/21/chartex" xmlns:cx3="http://schemas.microsoft.com/office/drawing/2016/5/9/chartex" xmlns:cx4="http://schemas.microsoft.com/office/drawing/2016/5/10/chartex" xmlns:cx5="http://schemas.microsoft.com/office/drawing/2016/5/11/chartex" xmlns:cx6="http://schemas.microsoft.com/office/drawing/2016/5/12/chartex" xmlns:cx7="http://schemas.microsoft.com/office/drawing/2016/5/13/chartex" xmlns:cx8="http://schemas.microsoft.com/office/drawing/2016/5/14/chartex" xmlns:mc="http://schemas.openxmlformats.org/markup-compatibility/2006" xmlns:aink="http://schemas.microsoft.com/office/drawing/2016/ink" xmlns:am3d="http://schemas.microsoft.com/office/drawing/2017/model3d" xmlns:o="urn:schemas-microsoft-com:office:office" xmlns:oel="http://schemas.microsoft.com/office/2019/extlst" xmlns:r="http://schemas.openxmlformats.org/officeDocument/2006/relationships" xmlns:m="http://schemas.openxmlformats.org/officeDocument/2006/math" xmlns:v="urn:schemas-microsoft-com:vml" xmlns:wp14="http://schemas.microsoft.com/office/word/2010/wordprocessingDrawing" xmlns:wp="http://schemas.openxmlformats.org/drawingml/2006/wordprocessingDrawing" xmlns:w10="urn:schemas-microsoft-com:office:word" xmlns:w="http://schemas.openxmlformats.org/wordprocessingml/2006/main" xmlns:w14="http://schemas.microsoft.com/office/word/2010/wordml" xmlns:w15="http://schemas.microsoft.com/office/word/2012/wordml" xmlns:w16cex="http://schemas.microsoft.com/office/word/2018/wordml/cex" xmlns:w16cid="http://schemas.microsoft.com/office/word/2016/wordml/cid" xmlns:w16="http://schemas.microsoft.com/office/word/2018/wordml" xmlns:w16du="http://schemas.microsoft.com/office/word/2023/wordml/word16du" xmlns:w16sdtdh="http://schemas.microsoft.com/office/word/2020/wordml/sdtdatahash" xmlns:w16sdtfl="http://schemas.microsoft.com/office/word/2024/wordml/sdtformatlock" xmlns:w16se="http://schemas.microsoft.com/office/word/2015/wordml/symex" xmlns:wpg="http://schemas.microsoft.com/office/word/2010/wordprocessingGroup" xmlns:wpi="http://schemas.microsoft.com/office/word/2010/wordprocessingInk" xmlns:wne="http://schemas.microsoft.com/office/word/2006/wordml" xmlns:wps="http://schemas.microsoft.com/office/word/2010/wordprocessingShape" mc:Ignorable="w14 w15 w16se w16cid w16 w16cex w16sdtdh w16sdtfl w16du wp14">
-  <w:p>
-    <w:pPr>
-      <w:pStyle w:val="Header"/>
-    </w:pPr>
-  </w:p>
-</w:hdr>
-</file>
-
-<file path=word/header2.xml><?xml version="1.0" encoding="utf-8"?>
 <w:hdr xmlns:wpc="http://schemas.microsoft.com/office/word/2010/wordprocessingCanvas" xmlns:cx="http://schemas.microsoft.com/office/drawing/2014/chartex" xmlns:cx1="http://schemas.microsoft.com/office/drawing/2015/9/8/chartex" xmlns:cx2="http://schemas.microsoft.com/office/drawing/2015/10/21/chartex" xmlns:cx3="http://schemas.microsoft.com/office/drawing/2016/5/9/chartex" xmlns:cx4="http://schemas.microsoft.com/office/drawing/2016/5/10/chartex" xmlns:cx5="http://schemas.microsoft.com/office/drawing/2016/5/11/chartex" xmlns:cx6="http://schemas.microsoft.com/office/drawing/2016/5/12/chartex" xmlns:cx7="http://schemas.microsoft.com/office/drawing/2016/5/13/chartex" xmlns:cx8="http://schemas.microsoft.com/office/drawing/2016/5/14/chartex" xmlns:mc="http://schemas.openxmlformats.org/markup-compatibility/2006" xmlns:aink="http://schemas.microsoft.com/office/drawing/2016/ink" xmlns:am3d="http://schemas.microsoft.com/office/drawing/2017/model3d" xmlns:o="urn:schemas-microsoft-com:office:office" xmlns:oel="http://schemas.microsoft.com/office/2019/extlst" xmlns:r="http://schemas.openxmlformats.org/officeDocument/2006/relationships" xmlns:m="http://schemas.openxmlformats.org/officeDocument/2006/math" xmlns:v="urn:schemas-microsoft-com:vml" xmlns:wp14="http://schemas.microsoft.com/office/word/2010/wordprocessingDrawing" xmlns:wp="http://schemas.openxmlformats.org/drawingml/2006/wordprocessingDrawing" xmlns:w10="urn:schemas-microsoft-com:office:word" xmlns:w="http://schemas.openxmlformats.org/wordprocessingml/2006/main" xmlns:w14="http://schemas.microsoft.com/office/word/2010/wordml" xmlns:w15="http://schemas.microsoft.com/office/word/2012/wordml" xmlns:w16cex="http://schemas.microsoft.com/office/word/2018/wordml/cex" xmlns:w16cid="http://schemas.microsoft.com/office/word/2016/wordml/cid" xmlns:w16="http://schemas.microsoft.com/office/word/2018/wordml" xmlns:w16du="http://schemas.microsoft.com/office/word/2023/wordml/word16du" xmlns:w16sdtdh="http://schemas.microsoft.com/office/word/2020/wordml/sdtdatahash" xmlns:w16sdtfl="http://schemas.microsoft.com/office/word/2024/wordml/sdtformatlock" xmlns:w16se="http://schemas.microsoft.com/office/word/2015/wordml/symex" xmlns:wpg="http://schemas.microsoft.com/office/word/2010/wordprocessingGroup" xmlns:wpi="http://schemas.microsoft.com/office/word/2010/wordprocessingInk" xmlns:wne="http://schemas.microsoft.com/office/word/2006/wordml" xmlns:wps="http://schemas.microsoft.com/office/word/2010/wordprocessingShape" mc:Ignorable="w14 w15 w16se w16cid w16 w16cex w16sdtdh w16sdtfl w16du wp14">
   <w:p>
     <w:pPr>
@@ -7598,16 +7554,6 @@
         </wp:inline>
       </w:drawing>
     </w:r>
-  </w:p>
-</w:hdr>
-</file>
-
-<file path=word/header3.xml><?xml version="1.0" encoding="utf-8"?>
-<w:hdr xmlns:wpc="http://schemas.microsoft.com/office/word/2010/wordprocessingCanvas" xmlns:cx="http://schemas.microsoft.com/office/drawing/2014/chartex" xmlns:cx1="http://schemas.microsoft.com/office/drawing/2015/9/8/chartex" xmlns:cx2="http://schemas.microsoft.com/office/drawing/2015/10/21/chartex" xmlns:cx3="http://schemas.microsoft.com/office/drawing/2016/5/9/chartex" xmlns:cx4="http://schemas.microsoft.com/office/drawing/2016/5/10/chartex" xmlns:cx5="http://schemas.microsoft.com/office/drawing/2016/5/11/chartex" xmlns:cx6="http://schemas.microsoft.com/office/drawing/2016/5/12/chartex" xmlns:cx7="http://schemas.microsoft.com/office/drawing/2016/5/13/chartex" xmlns:cx8="http://schemas.microsoft.com/office/drawing/2016/5/14/chartex" xmlns:mc="http://schemas.openxmlformats.org/markup-compatibility/2006" xmlns:aink="http://schemas.microsoft.com/office/drawing/2016/ink" xmlns:am3d="http://schemas.microsoft.com/office/drawing/2017/model3d" xmlns:o="urn:schemas-microsoft-com:office:office" xmlns:oel="http://schemas.microsoft.com/office/2019/extlst" xmlns:r="http://schemas.openxmlformats.org/officeDocument/2006/relationships" xmlns:m="http://schemas.openxmlformats.org/officeDocument/2006/math" xmlns:v="urn:schemas-microsoft-com:vml" xmlns:wp14="http://schemas.microsoft.com/office/word/2010/wordprocessingDrawing" xmlns:wp="http://schemas.openxmlformats.org/drawingml/2006/wordprocessingDrawing" xmlns:w10="urn:schemas-microsoft-com:office:word" xmlns:w="http://schemas.openxmlformats.org/wordprocessingml/2006/main" xmlns:w14="http://schemas.microsoft.com/office/word/2010/wordml" xmlns:w15="http://schemas.microsoft.com/office/word/2012/wordml" xmlns:w16cex="http://schemas.microsoft.com/office/word/2018/wordml/cex" xmlns:w16cid="http://schemas.microsoft.com/office/word/2016/wordml/cid" xmlns:w16="http://schemas.microsoft.com/office/word/2018/wordml" xmlns:w16du="http://schemas.microsoft.com/office/word/2023/wordml/word16du" xmlns:w16sdtdh="http://schemas.microsoft.com/office/word/2020/wordml/sdtdatahash" xmlns:w16sdtfl="http://schemas.microsoft.com/office/word/2024/wordml/sdtformatlock" xmlns:w16se="http://schemas.microsoft.com/office/word/2015/wordml/symex" xmlns:wpg="http://schemas.microsoft.com/office/word/2010/wordprocessingGroup" xmlns:wpi="http://schemas.microsoft.com/office/word/2010/wordprocessingInk" xmlns:wne="http://schemas.microsoft.com/office/word/2006/wordml" xmlns:wps="http://schemas.microsoft.com/office/word/2010/wordprocessingShape" mc:Ignorable="w14 w15 w16se w16cid w16 w16cex w16sdtdh w16sdtfl w16du wp14">
-  <w:p>
-    <w:pPr>
-      <w:pStyle w:val="Header"/>
-    </w:pPr>
   </w:p>
 </w:hdr>
 </file>
@@ -15933,7 +15879,7 @@
     <w:link w:val="Heading1Char"/>
     <w:uiPriority w:val="9"/>
     <w:qFormat/>
-    <w:rsid w:val="002F327F"/>
+    <w:rsid w:val="00E101AA"/>
     <w:pPr>
       <w:keepNext/>
       <w:keepLines/>
@@ -15943,7 +15889,7 @@
     <w:rPr>
       <w:rFonts w:asciiTheme="majorHAnsi" w:eastAsiaTheme="majorEastAsia" w:hAnsiTheme="majorHAnsi" w:cstheme="majorBidi"/>
       <w:color w:val="0F4761" w:themeColor="accent1" w:themeShade="BF"/>
-      <w:sz w:val="40"/>
+      <w:sz w:val="32"/>
       <w:szCs w:val="40"/>
     </w:rPr>
   </w:style>
@@ -15955,7 +15901,7 @@
     <w:uiPriority w:val="9"/>
     <w:unhideWhenUsed/>
     <w:qFormat/>
-    <w:rsid w:val="002F327F"/>
+    <w:rsid w:val="00E101AA"/>
     <w:pPr>
       <w:keepNext/>
       <w:keepLines/>
@@ -15965,7 +15911,7 @@
     <w:rPr>
       <w:rFonts w:asciiTheme="majorHAnsi" w:eastAsiaTheme="majorEastAsia" w:hAnsiTheme="majorHAnsi" w:cstheme="majorBidi"/>
       <w:color w:val="0F4761" w:themeColor="accent1" w:themeShade="BF"/>
-      <w:sz w:val="32"/>
+      <w:sz w:val="28"/>
       <w:szCs w:val="32"/>
     </w:rPr>
   </w:style>
@@ -15977,7 +15923,7 @@
     <w:uiPriority w:val="9"/>
     <w:unhideWhenUsed/>
     <w:qFormat/>
-    <w:rsid w:val="002F327F"/>
+    <w:rsid w:val="00E101AA"/>
     <w:pPr>
       <w:keepNext/>
       <w:keepLines/>
@@ -15987,7 +15933,7 @@
     <w:rPr>
       <w:rFonts w:eastAsiaTheme="majorEastAsia" w:cstheme="majorBidi"/>
       <w:color w:val="0F4761" w:themeColor="accent1" w:themeShade="BF"/>
-      <w:sz w:val="28"/>
+      <w:sz w:val="24"/>
       <w:szCs w:val="28"/>
     </w:rPr>
   </w:style>
@@ -16152,12 +16098,13 @@
     <w:basedOn w:val="DefaultParagraphFont"/>
     <w:link w:val="Heading1"/>
     <w:uiPriority w:val="9"/>
-    <w:rsid w:val="002F327F"/>
+    <w:rsid w:val="00E101AA"/>
     <w:rPr>
       <w:rFonts w:asciiTheme="majorHAnsi" w:eastAsiaTheme="majorEastAsia" w:hAnsiTheme="majorHAnsi" w:cstheme="majorBidi"/>
       <w:color w:val="0F4761" w:themeColor="accent1" w:themeShade="BF"/>
-      <w:sz w:val="40"/>
+      <w:sz w:val="32"/>
       <w:szCs w:val="40"/>
+      <w:lang w:eastAsia="en-GB"/>
     </w:rPr>
   </w:style>
   <w:style w:type="character" w:customStyle="1" w:styleId="Heading2Char">
@@ -16165,12 +16112,13 @@
     <w:basedOn w:val="DefaultParagraphFont"/>
     <w:link w:val="Heading2"/>
     <w:uiPriority w:val="9"/>
-    <w:rsid w:val="002F327F"/>
+    <w:rsid w:val="00E101AA"/>
     <w:rPr>
       <w:rFonts w:asciiTheme="majorHAnsi" w:eastAsiaTheme="majorEastAsia" w:hAnsiTheme="majorHAnsi" w:cstheme="majorBidi"/>
       <w:color w:val="0F4761" w:themeColor="accent1" w:themeShade="BF"/>
-      <w:sz w:val="32"/>
+      <w:sz w:val="28"/>
       <w:szCs w:val="32"/>
+      <w:lang w:eastAsia="en-GB"/>
     </w:rPr>
   </w:style>
   <w:style w:type="character" w:customStyle="1" w:styleId="Heading3Char">
@@ -16178,12 +16126,12 @@
     <w:basedOn w:val="DefaultParagraphFont"/>
     <w:link w:val="Heading3"/>
     <w:uiPriority w:val="9"/>
-    <w:rsid w:val="002F327F"/>
+    <w:rsid w:val="00E101AA"/>
     <w:rPr>
       <w:rFonts w:eastAsiaTheme="majorEastAsia" w:cstheme="majorBidi"/>
       <w:color w:val="0F4761" w:themeColor="accent1" w:themeShade="BF"/>
-      <w:sz w:val="28"/>
       <w:szCs w:val="28"/>
+      <w:lang w:eastAsia="en-GB"/>
     </w:rPr>
   </w:style>
   <w:style w:type="character" w:customStyle="1" w:styleId="Heading4Char">

</xml_diff>